<commit_message>
CS2 Task 3 verbessert
</commit_message>
<xml_diff>
--- a/doc/CS2/CS2_Task3.docx
+++ b/doc/CS2/CS2_Task3.docx
@@ -1,255 +1,688 @@
 
 <file path=word/document.xml><?xml version="1.0" encoding="utf-8"?>
-<w:document xmlns:wpc="http://schemas.microsoft.com/office/word/2010/wordprocessingCanvas" xmlns:cx="http://schemas.microsoft.com/office/drawing/2014/chartex" xmlns:mc="http://schemas.openxmlformats.org/markup-compatibility/2006" xmlns:o="urn:schemas-microsoft-com:office:office" xmlns:r="http://schemas.openxmlformats.org/officeDocument/2006/relationships" xmlns:m="http://schemas.openxmlformats.org/officeDocument/2006/math" xmlns:v="urn:schemas-microsoft-com:vml" xmlns:wp14="http://schemas.microsoft.com/office/word/2010/wordprocessingDrawing" xmlns:wp="http://schemas.openxmlformats.org/drawingml/2006/wordprocessingDrawing" xmlns:w10="urn:schemas-microsoft-com:office:word" xmlns:w="http://schemas.openxmlformats.org/wordprocessingml/2006/main" xmlns:w14="http://schemas.microsoft.com/office/word/2010/wordml" xmlns:w15="http://schemas.microsoft.com/office/word/2012/wordml" xmlns:w16se="http://schemas.microsoft.com/office/word/2015/wordml/symex" xmlns:wpg="http://schemas.microsoft.com/office/word/2010/wordprocessingGroup" xmlns:wpi="http://schemas.microsoft.com/office/word/2010/wordprocessingInk" xmlns:wne="http://schemas.microsoft.com/office/word/2006/wordml" xmlns:wps="http://schemas.microsoft.com/office/word/2010/wordprocessingShape" mc:Ignorable="w14 w15 w16se wp14">
+<w:document xmlns:wpc="http://schemas.microsoft.com/office/word/2010/wordprocessingCanvas" xmlns:cx="http://schemas.microsoft.com/office/drawing/2014/chartex" xmlns:cx1="http://schemas.microsoft.com/office/drawing/2015/9/8/chartex" xmlns:cx2="http://schemas.microsoft.com/office/drawing/2015/10/21/chartex" xmlns:mc="http://schemas.openxmlformats.org/markup-compatibility/2006" xmlns:o="urn:schemas-microsoft-com:office:office" xmlns:r="http://schemas.openxmlformats.org/officeDocument/2006/relationships" xmlns:m="http://schemas.openxmlformats.org/officeDocument/2006/math" xmlns:v="urn:schemas-microsoft-com:vml" xmlns:wp14="http://schemas.microsoft.com/office/word/2010/wordprocessingDrawing" xmlns:wp="http://schemas.openxmlformats.org/drawingml/2006/wordprocessingDrawing" xmlns:w10="urn:schemas-microsoft-com:office:word" xmlns:w="http://schemas.openxmlformats.org/wordprocessingml/2006/main" xmlns:w14="http://schemas.microsoft.com/office/word/2010/wordml" xmlns:w15="http://schemas.microsoft.com/office/word/2012/wordml" xmlns:w16se="http://schemas.microsoft.com/office/word/2015/wordml/symex" xmlns:wpg="http://schemas.microsoft.com/office/word/2010/wordprocessingGroup" xmlns:wpi="http://schemas.microsoft.com/office/word/2010/wordprocessingInk" xmlns:wne="http://schemas.microsoft.com/office/word/2006/wordml" xmlns:wps="http://schemas.microsoft.com/office/word/2010/wordprocessingShape" mc:Ignorable="w14 w15 w16se wp14">
   <w:body>
     <w:p>
       <w:pPr>
-        <w:pStyle w:val="Titel"/>
-      </w:pPr>
-      <w:r>
+        <w:spacing w:after="0"/>
+        <w:rPr>
+          <w:rFonts w:asciiTheme="majorHAnsi" w:hAnsiTheme="majorHAnsi"/>
+          <w:b/>
+          <w:sz w:val="52"/>
+          <w:szCs w:val="52"/>
+          <w:lang w:val="en-US"/>
+        </w:rPr>
+      </w:pPr>
+      <w:r>
+        <w:rPr>
+          <w:rFonts w:asciiTheme="majorHAnsi" w:hAnsiTheme="majorHAnsi"/>
+          <w:b/>
+          <w:sz w:val="52"/>
+          <w:szCs w:val="52"/>
+          <w:lang w:val="en-US"/>
+        </w:rPr>
         <w:t xml:space="preserve">User </w:t>
       </w:r>
       <w:proofErr w:type="spellStart"/>
       <w:r>
+        <w:rPr>
+          <w:rFonts w:asciiTheme="majorHAnsi" w:hAnsiTheme="majorHAnsi"/>
+          <w:b/>
+          <w:sz w:val="52"/>
+          <w:szCs w:val="52"/>
+          <w:lang w:val="en-US"/>
+        </w:rPr>
         <w:t>Requirements</w:t>
       </w:r>
       <w:proofErr w:type="spellEnd"/>
     </w:p>
     <w:p>
       <w:pPr>
-        <w:pStyle w:val="berschrift1"/>
-      </w:pPr>
-      <w:r>
-        <w:t xml:space="preserve">2- 3 high </w:t>
+        <w:spacing w:after="0"/>
+        <w:rPr>
+          <w:lang w:val="fr-CH"/>
+        </w:rPr>
+      </w:pPr>
+      <w:r>
+        <w:rPr>
+          <w:rFonts w:asciiTheme="majorHAnsi" w:hAnsiTheme="majorHAnsi"/>
+          <w:b/>
+          <w:color w:val="000000"/>
+          <w:sz w:val="36"/>
+          <w:szCs w:val="36"/>
+          <w:lang w:val="en-US"/>
+        </w:rPr>
+        <w:t>2- 3 high level user requirements</w:t>
+      </w:r>
+    </w:p>
+    <w:p>
+      <w:pPr>
+        <w:rPr>
+          <w:lang w:val="fr-CH"/>
+        </w:rPr>
+      </w:pPr>
+      <w:r>
+        <w:rPr>
+          <w:lang w:val="fr-CH"/>
+        </w:rPr>
+        <w:t xml:space="preserve">Patient: </w:t>
+      </w:r>
+    </w:p>
+    <w:p>
+      <w:pPr>
+        <w:pStyle w:val="Listenabsatz"/>
+        <w:numPr>
+          <w:ilvl w:val="0"/>
+          <w:numId w:val="1"/>
+        </w:numPr>
+      </w:pPr>
+      <w:r>
+        <w:t>Erwartet, dass der gemessene Wert mit dem PIP nur kleine Abweichungen aufweist, wie manuelle Messung</w:t>
+      </w:r>
+    </w:p>
+    <w:p>
+      <w:pPr>
+        <w:pStyle w:val="Listenabsatz"/>
+        <w:numPr>
+          <w:ilvl w:val="0"/>
+          <w:numId w:val="1"/>
+        </w:numPr>
+      </w:pPr>
+      <w:r>
+        <w:t>Abgabe der richtigen Insulin-Menge</w:t>
+      </w:r>
+    </w:p>
+    <w:p>
+      <w:pPr>
+        <w:pStyle w:val="Listenabsatz"/>
+        <w:numPr>
+          <w:ilvl w:val="0"/>
+          <w:numId w:val="1"/>
+        </w:numPr>
+      </w:pPr>
+      <w:r>
+        <w:t>Zuverlässiger Datenschutz (Beispiel: keinen Zugriff auf die Daten von Dritten)</w:t>
+      </w:r>
+    </w:p>
+    <w:p>
+      <w:pPr>
+        <w:pStyle w:val="Listenabsatz"/>
+        <w:numPr>
+          <w:ilvl w:val="0"/>
+          <w:numId w:val="1"/>
+        </w:numPr>
+      </w:pPr>
+      <w:r>
+        <w:t>Einfache Bedienung</w:t>
+      </w:r>
+      <w:r>
+        <w:t xml:space="preserve"> (</w:t>
       </w:r>
       <w:proofErr w:type="spellStart"/>
       <w:r>
+        <w:t>z.B</w:t>
+      </w:r>
+      <w:proofErr w:type="spellEnd"/>
+      <w:r>
+        <w:t xml:space="preserve"> Insulin-nachfüllen)</w:t>
+      </w:r>
+    </w:p>
+    <w:p>
+      <w:pPr>
+        <w:pStyle w:val="Listenabsatz"/>
+        <w:numPr>
+          <w:ilvl w:val="0"/>
+          <w:numId w:val="1"/>
+        </w:numPr>
+      </w:pPr>
+      <w:r>
+        <w:t>Hygiene</w:t>
+      </w:r>
+    </w:p>
+    <w:p>
+      <w:pPr>
+        <w:pStyle w:val="Listenabsatz"/>
+        <w:numPr>
+          <w:ilvl w:val="0"/>
+          <w:numId w:val="1"/>
+        </w:numPr>
+      </w:pPr>
+      <w:r>
+        <w:t>Übersichtliches Interface (Batteriestand, Insulinstand, Blutzucker-Wert)</w:t>
+      </w:r>
+    </w:p>
+    <w:p>
+      <w:r>
+        <w:t>Arzt</w:t>
+      </w:r>
+      <w:r>
+        <w:t>:</w:t>
+      </w:r>
+    </w:p>
+    <w:p>
+      <w:pPr>
+        <w:pStyle w:val="Listenabsatz"/>
+        <w:numPr>
+          <w:ilvl w:val="0"/>
+          <w:numId w:val="2"/>
+        </w:numPr>
+      </w:pPr>
+      <w:r>
+        <w:t>Zuverlässigkeit des Geräts</w:t>
+      </w:r>
+      <w:r>
+        <w:t xml:space="preserve"> (Insulinabgabe, Blutzucker-Anzeige)</w:t>
+      </w:r>
+    </w:p>
+    <w:p>
+      <w:pPr>
+        <w:pStyle w:val="Listenabsatz"/>
+        <w:numPr>
+          <w:ilvl w:val="0"/>
+          <w:numId w:val="2"/>
+        </w:numPr>
+      </w:pPr>
+      <w:r>
+        <w:t>Datenzugriff</w:t>
+      </w:r>
+    </w:p>
+    <w:p>
+      <w:pPr>
+        <w:pStyle w:val="Listenabsatz"/>
+        <w:numPr>
+          <w:ilvl w:val="0"/>
+          <w:numId w:val="2"/>
+        </w:numPr>
+      </w:pPr>
+      <w:r>
+        <w:t xml:space="preserve">Einfachheit </w:t>
+      </w:r>
+      <w:r>
+        <w:sym w:font="Wingdings" w:char="F0E0"/>
+      </w:r>
+      <w:r>
+        <w:t xml:space="preserve"> Batteriewechsel</w:t>
+      </w:r>
+    </w:p>
+    <w:p>
+      <w:r>
+        <w:t>Entwickler:</w:t>
+      </w:r>
+    </w:p>
+    <w:p>
+      <w:pPr>
+        <w:pStyle w:val="Listenabsatz"/>
+        <w:numPr>
+          <w:ilvl w:val="0"/>
+          <w:numId w:val="3"/>
+        </w:numPr>
+      </w:pPr>
+      <w:r>
+        <w:t>Absatz</w:t>
+      </w:r>
+    </w:p>
+    <w:p>
+      <w:pPr>
+        <w:pStyle w:val="Listenabsatz"/>
+        <w:numPr>
+          <w:ilvl w:val="0"/>
+          <w:numId w:val="3"/>
+        </w:numPr>
+      </w:pPr>
+      <w:r>
+        <w:t>Produktesicherheit</w:t>
+      </w:r>
+    </w:p>
+    <w:p>
+      <w:pPr>
+        <w:pStyle w:val="Listenabsatz"/>
+        <w:numPr>
+          <w:ilvl w:val="0"/>
+          <w:numId w:val="3"/>
+        </w:numPr>
+      </w:pPr>
+      <w:r>
+        <w:t>Auf Kundenwünsche eingehen</w:t>
+      </w:r>
+    </w:p>
+    <w:p/>
+    <w:p>
+      <w:pPr>
+        <w:spacing w:after="0"/>
+        <w:rPr>
+          <w:rFonts w:asciiTheme="majorHAnsi" w:hAnsiTheme="majorHAnsi"/>
+          <w:b/>
+          <w:sz w:val="52"/>
+          <w:szCs w:val="52"/>
+          <w:lang w:val="en-US"/>
+        </w:rPr>
+      </w:pPr>
+      <w:r>
+        <w:rPr>
+          <w:rFonts w:asciiTheme="majorHAnsi" w:hAnsiTheme="majorHAnsi"/>
+          <w:b/>
+          <w:sz w:val="52"/>
+          <w:szCs w:val="52"/>
+          <w:lang w:val="en-US"/>
+        </w:rPr>
+        <w:t xml:space="preserve">High </w:t>
+      </w:r>
+      <w:proofErr w:type="spellStart"/>
+      <w:r>
+        <w:rPr>
+          <w:rFonts w:asciiTheme="majorHAnsi" w:hAnsiTheme="majorHAnsi"/>
+          <w:b/>
+          <w:sz w:val="52"/>
+          <w:szCs w:val="52"/>
+          <w:lang w:val="en-US"/>
+        </w:rPr>
         <w:t>level</w:t>
       </w:r>
       <w:proofErr w:type="spellEnd"/>
       <w:r>
+        <w:rPr>
+          <w:rFonts w:asciiTheme="majorHAnsi" w:hAnsiTheme="majorHAnsi"/>
+          <w:b/>
+          <w:sz w:val="52"/>
+          <w:szCs w:val="52"/>
+          <w:lang w:val="en-US"/>
+        </w:rPr>
         <w:t xml:space="preserve"> </w:t>
       </w:r>
       <w:proofErr w:type="spellStart"/>
       <w:r>
-        <w:t>user</w:t>
+        <w:rPr>
+          <w:rFonts w:asciiTheme="majorHAnsi" w:hAnsiTheme="majorHAnsi"/>
+          <w:b/>
+          <w:sz w:val="52"/>
+          <w:szCs w:val="52"/>
+          <w:lang w:val="en-US"/>
+        </w:rPr>
+        <w:t>system</w:t>
       </w:r>
       <w:proofErr w:type="spellEnd"/>
       <w:r>
+        <w:rPr>
+          <w:rFonts w:asciiTheme="majorHAnsi" w:hAnsiTheme="majorHAnsi"/>
+          <w:b/>
+          <w:sz w:val="52"/>
+          <w:szCs w:val="52"/>
+          <w:lang w:val="en-US"/>
+        </w:rPr>
         <w:t xml:space="preserve"> </w:t>
       </w:r>
       <w:proofErr w:type="spellStart"/>
       <w:r>
+        <w:rPr>
+          <w:rFonts w:asciiTheme="majorHAnsi" w:hAnsiTheme="majorHAnsi"/>
+          <w:b/>
+          <w:sz w:val="52"/>
+          <w:szCs w:val="52"/>
+          <w:lang w:val="en-US"/>
+        </w:rPr>
         <w:t>requirements</w:t>
       </w:r>
       <w:proofErr w:type="spellEnd"/>
     </w:p>
     <w:p>
-      <w:r>
-        <w:t xml:space="preserve">Patient: </w:t>
-      </w:r>
-    </w:p>
-    <w:p>
-      <w:pPr>
-        <w:pStyle w:val="Listenabsatz"/>
-        <w:numPr>
-          <w:ilvl w:val="0"/>
-          <w:numId w:val="1"/>
-        </w:numPr>
-      </w:pPr>
-      <w:r>
-        <w:t>Erwartet, dass der gemessene Wert mit dem PIP nur kleine Abweichungen aufweist, wie manuelle Messung</w:t>
-      </w:r>
-    </w:p>
-    <w:p>
-      <w:pPr>
-        <w:pStyle w:val="Listenabsatz"/>
-        <w:numPr>
-          <w:ilvl w:val="0"/>
-          <w:numId w:val="1"/>
-        </w:numPr>
-      </w:pPr>
-      <w:r>
-        <w:t>Abgabe der richtigen Insulin-Menge</w:t>
-      </w:r>
-    </w:p>
-    <w:p>
-      <w:pPr>
-        <w:pStyle w:val="Listenabsatz"/>
-        <w:numPr>
-          <w:ilvl w:val="0"/>
-          <w:numId w:val="1"/>
-        </w:numPr>
-      </w:pPr>
-      <w:r>
-        <w:t>Zuverlässiger Datenschutz (Beispiel: keinen Zugriff auf die Daten von Dritten)</w:t>
-      </w:r>
-    </w:p>
-    <w:p>
-      <w:pPr>
-        <w:pStyle w:val="Listenabsatz"/>
-        <w:numPr>
-          <w:ilvl w:val="0"/>
-          <w:numId w:val="1"/>
-        </w:numPr>
-      </w:pPr>
-      <w:r>
-        <w:t>Einfache Bedienung</w:t>
-      </w:r>
-      <w:r>
-        <w:t xml:space="preserve"> (</w:t>
+      <w:pPr>
+        <w:pStyle w:val="Listenabsatz"/>
+        <w:numPr>
+          <w:ilvl w:val="0"/>
+          <w:numId w:val="7"/>
+        </w:numPr>
+      </w:pPr>
+      <w:r>
+        <w:t>Insulinabgabe, wenn Blutzucker in einem bestimmten Bereich liegt</w:t>
+      </w:r>
+    </w:p>
+    <w:p>
+      <w:pPr>
+        <w:pStyle w:val="Listenabsatz"/>
+        <w:numPr>
+          <w:ilvl w:val="0"/>
+          <w:numId w:val="7"/>
+        </w:numPr>
+      </w:pPr>
+      <w:r>
+        <w:t>Messung des Blutzuckers</w:t>
+      </w:r>
+    </w:p>
+    <w:p>
+      <w:pPr>
+        <w:pStyle w:val="Listenabsatz"/>
+        <w:numPr>
+          <w:ilvl w:val="0"/>
+          <w:numId w:val="7"/>
+        </w:numPr>
+      </w:pPr>
+      <w:r>
+        <w:t>Benachrichtigungen</w:t>
+      </w:r>
+    </w:p>
+    <w:p>
+      <w:pPr>
+        <w:pStyle w:val="Listenabsatz"/>
+        <w:numPr>
+          <w:ilvl w:val="0"/>
+          <w:numId w:val="7"/>
+        </w:numPr>
+      </w:pPr>
+      <w:r>
+        <w:t xml:space="preserve">Zuverlässigkeit </w:t>
+      </w:r>
+    </w:p>
+    <w:p/>
+    <w:p>
+      <w:pPr>
+        <w:spacing w:after="0"/>
+        <w:rPr>
+          <w:rFonts w:asciiTheme="majorHAnsi" w:hAnsiTheme="majorHAnsi"/>
+          <w:b/>
+          <w:sz w:val="52"/>
+          <w:szCs w:val="52"/>
+          <w:lang w:val="en-US"/>
+        </w:rPr>
+      </w:pPr>
+      <w:r>
+        <w:rPr>
+          <w:rFonts w:asciiTheme="majorHAnsi" w:hAnsiTheme="majorHAnsi"/>
+          <w:b/>
+          <w:sz w:val="52"/>
+          <w:szCs w:val="52"/>
+          <w:lang w:val="en-US"/>
+        </w:rPr>
+        <w:t xml:space="preserve">System </w:t>
       </w:r>
       <w:proofErr w:type="spellStart"/>
       <w:r>
-        <w:t>z.B</w:t>
+        <w:rPr>
+          <w:rFonts w:asciiTheme="majorHAnsi" w:hAnsiTheme="majorHAnsi"/>
+          <w:b/>
+          <w:sz w:val="52"/>
+          <w:szCs w:val="52"/>
+          <w:lang w:val="en-US"/>
+        </w:rPr>
+        <w:t>requirements</w:t>
       </w:r>
       <w:proofErr w:type="spellEnd"/>
-      <w:r>
-        <w:t xml:space="preserve"> Insulin-nachfüllen)</w:t>
-      </w:r>
-    </w:p>
-    <w:p>
-      <w:pPr>
-        <w:pStyle w:val="Listenabsatz"/>
-        <w:numPr>
-          <w:ilvl w:val="0"/>
-          <w:numId w:val="1"/>
-        </w:numPr>
-      </w:pPr>
-      <w:r>
-        <w:t>Hygiene</w:t>
-      </w:r>
-    </w:p>
-    <w:p>
-      <w:pPr>
-        <w:pStyle w:val="Listenabsatz"/>
-        <w:numPr>
-          <w:ilvl w:val="0"/>
-          <w:numId w:val="1"/>
-        </w:numPr>
-      </w:pPr>
-      <w:r>
-        <w:t>Übersichtliches Interface (Batteriestand, Insulinstand, Blutzucker-Wert)</w:t>
-      </w:r>
-    </w:p>
-    <w:p>
-      <w:r>
-        <w:t>Arzt</w:t>
-      </w:r>
-    </w:p>
-    <w:p>
-      <w:pPr>
-        <w:pStyle w:val="Listenabsatz"/>
-        <w:numPr>
-          <w:ilvl w:val="0"/>
-          <w:numId w:val="2"/>
-        </w:numPr>
-      </w:pPr>
-      <w:r>
-        <w:t>Zuverlässigkeit des Geräts</w:t>
-      </w:r>
-      <w:r>
-        <w:t xml:space="preserve"> (Insulinabgabe, Blutzucker-Anzeige)</w:t>
-      </w:r>
-    </w:p>
-    <w:p>
-      <w:pPr>
-        <w:pStyle w:val="Listenabsatz"/>
-        <w:numPr>
-          <w:ilvl w:val="0"/>
-          <w:numId w:val="2"/>
-        </w:numPr>
-      </w:pPr>
-      <w:r>
-        <w:t>Datenzugriff</w:t>
-      </w:r>
-    </w:p>
-    <w:p>
-      <w:pPr>
-        <w:pStyle w:val="Listenabsatz"/>
-        <w:numPr>
-          <w:ilvl w:val="0"/>
-          <w:numId w:val="2"/>
-        </w:numPr>
-      </w:pPr>
-      <w:r>
-        <w:t xml:space="preserve">Einfachheit </w:t>
-      </w:r>
-      <w:r>
-        <w:sym w:font="Wingdings" w:char="F0E0"/>
-      </w:r>
-      <w:r>
-        <w:t xml:space="preserve"> Batteriewechsel</w:t>
-      </w:r>
-    </w:p>
-    <w:p>
-      <w:r>
-        <w:t xml:space="preserve">Entwickler </w:t>
-      </w:r>
-    </w:p>
-    <w:p>
-      <w:pPr>
-        <w:pStyle w:val="Listenabsatz"/>
-        <w:numPr>
-          <w:ilvl w:val="0"/>
-          <w:numId w:val="3"/>
-        </w:numPr>
-      </w:pPr>
-      <w:r>
-        <w:t>Absatz</w:t>
-      </w:r>
-    </w:p>
-    <w:p>
-      <w:pPr>
-        <w:pStyle w:val="Listenabsatz"/>
-        <w:numPr>
-          <w:ilvl w:val="0"/>
-          <w:numId w:val="3"/>
-        </w:numPr>
-      </w:pPr>
-      <w:r>
-        <w:t>Produktesicherheit</w:t>
-      </w:r>
-    </w:p>
-    <w:p>
-      <w:pPr>
-        <w:pStyle w:val="Listenabsatz"/>
-        <w:numPr>
-          <w:ilvl w:val="0"/>
-          <w:numId w:val="3"/>
-        </w:numPr>
-      </w:pPr>
-      <w:r>
-        <w:t>Auf Kundenwünsche eingehen</w:t>
-      </w:r>
-      <w:bookmarkStart w:id="0" w:name="_GoBack"/>
-      <w:bookmarkEnd w:id="0"/>
-    </w:p>
-    <w:p>
-      <w:pPr>
-        <w:pStyle w:val="berschrift1"/>
-      </w:pPr>
-      <w:r>
-        <w:t xml:space="preserve">High </w:t>
-      </w:r>
+    </w:p>
+    <w:p>
+      <w:pPr>
+        <w:spacing w:after="0"/>
+        <w:rPr>
+          <w:rFonts w:asciiTheme="majorHAnsi" w:hAnsiTheme="majorHAnsi"/>
+          <w:b/>
+          <w:color w:val="000000"/>
+          <w:sz w:val="36"/>
+          <w:szCs w:val="36"/>
+          <w:lang w:val="en-US"/>
+        </w:rPr>
+      </w:pPr>
       <w:proofErr w:type="spellStart"/>
       <w:r>
-        <w:t>level</w:t>
+        <w:rPr>
+          <w:rFonts w:asciiTheme="majorHAnsi" w:hAnsiTheme="majorHAnsi"/>
+          <w:b/>
+          <w:color w:val="000000"/>
+          <w:sz w:val="36"/>
+          <w:szCs w:val="36"/>
+          <w:lang w:val="en-US"/>
+        </w:rPr>
+        <w:t>Functional</w:t>
       </w:r>
       <w:proofErr w:type="spellEnd"/>
       <w:r>
+        <w:rPr>
+          <w:rFonts w:asciiTheme="majorHAnsi" w:hAnsiTheme="majorHAnsi"/>
+          <w:b/>
+          <w:color w:val="000000"/>
+          <w:sz w:val="36"/>
+          <w:szCs w:val="36"/>
+          <w:lang w:val="en-US"/>
+        </w:rPr>
         <w:t xml:space="preserve"> </w:t>
       </w:r>
       <w:proofErr w:type="spellStart"/>
       <w:r>
-        <w:t>system</w:t>
+        <w:rPr>
+          <w:rFonts w:asciiTheme="majorHAnsi" w:hAnsiTheme="majorHAnsi"/>
+          <w:b/>
+          <w:color w:val="000000"/>
+          <w:sz w:val="36"/>
+          <w:szCs w:val="36"/>
+          <w:lang w:val="en-US"/>
+        </w:rPr>
+        <w:t>requirements</w:t>
       </w:r>
       <w:proofErr w:type="spellEnd"/>
-      <w:r>
+    </w:p>
+    <w:p>
+      <w:pPr>
+        <w:pStyle w:val="Listenabsatz"/>
+        <w:numPr>
+          <w:ilvl w:val="0"/>
+          <w:numId w:val="4"/>
+        </w:numPr>
+      </w:pPr>
+      <w:r>
+        <w:t>Batterieanzeige</w:t>
+      </w:r>
+    </w:p>
+    <w:p>
+      <w:pPr>
+        <w:pStyle w:val="Listenabsatz"/>
+        <w:numPr>
+          <w:ilvl w:val="0"/>
+          <w:numId w:val="4"/>
+        </w:numPr>
+      </w:pPr>
+      <w:r>
+        <w:t>Insulinanzeige</w:t>
+      </w:r>
+    </w:p>
+    <w:p>
+      <w:pPr>
+        <w:pStyle w:val="Listenabsatz"/>
+        <w:numPr>
+          <w:ilvl w:val="0"/>
+          <w:numId w:val="4"/>
+        </w:numPr>
+      </w:pPr>
+      <w:r>
+        <w:t>Warnung, wenn Insulin langsam leer ist</w:t>
+      </w:r>
+    </w:p>
+    <w:p>
+      <w:pPr>
+        <w:pStyle w:val="Listenabsatz"/>
+        <w:numPr>
+          <w:ilvl w:val="0"/>
+          <w:numId w:val="4"/>
+        </w:numPr>
+      </w:pPr>
+      <w:r>
+        <w:t>Blutzuckeranzeige</w:t>
+      </w:r>
+    </w:p>
+    <w:p>
+      <w:pPr>
+        <w:pStyle w:val="Listenabsatz"/>
+        <w:numPr>
+          <w:ilvl w:val="0"/>
+          <w:numId w:val="4"/>
+        </w:numPr>
+      </w:pPr>
+      <w:r>
+        <w:t>Dosierung</w:t>
+      </w:r>
+    </w:p>
+    <w:p>
+      <w:pPr>
+        <w:pStyle w:val="Listenabsatz"/>
+        <w:numPr>
+          <w:ilvl w:val="0"/>
+          <w:numId w:val="4"/>
+        </w:numPr>
+      </w:pPr>
+      <w:r>
+        <w:t>Warnung, wenn Batterie langsam leer ist</w:t>
+      </w:r>
+    </w:p>
+    <w:p>
+      <w:pPr>
+        <w:pStyle w:val="Listenabsatz"/>
+        <w:numPr>
+          <w:ilvl w:val="0"/>
+          <w:numId w:val="4"/>
+        </w:numPr>
+      </w:pPr>
+      <w:r>
+        <w:t>Displayhelligkeit</w:t>
+      </w:r>
+    </w:p>
+    <w:p>
+      <w:pPr>
+        <w:pStyle w:val="Listenabsatz"/>
+        <w:numPr>
+          <w:ilvl w:val="0"/>
+          <w:numId w:val="4"/>
+        </w:numPr>
+      </w:pPr>
+      <w:r>
+        <w:t>Lautstärke (Benutzerbenachrichtigung mittels Pips-Ton)</w:t>
+      </w:r>
+    </w:p>
+    <w:p>
+      <w:pPr>
+        <w:pStyle w:val="Listenabsatz"/>
+        <w:numPr>
+          <w:ilvl w:val="0"/>
+          <w:numId w:val="4"/>
+        </w:numPr>
+      </w:pPr>
+      <w:r>
+        <w:t>Speicherung der Resultate</w:t>
+      </w:r>
+    </w:p>
+    <w:p>
+      <w:pPr>
+        <w:pStyle w:val="Listenabsatz"/>
+        <w:numPr>
+          <w:ilvl w:val="0"/>
+          <w:numId w:val="4"/>
+        </w:numPr>
+      </w:pPr>
+      <w:proofErr w:type="spellStart"/>
+      <w:r>
+        <w:t>Bloototh</w:t>
+      </w:r>
+      <w:proofErr w:type="spellEnd"/>
+      <w:r>
+        <w:t>-Verbindung mit einem Smartphone, damit der Arzt benachrichtigt wird</w:t>
+      </w:r>
+    </w:p>
+    <w:p>
+      <w:pPr>
+        <w:pStyle w:val="Listenabsatz"/>
+        <w:numPr>
+          <w:ilvl w:val="0"/>
+          <w:numId w:val="4"/>
+        </w:numPr>
+      </w:pPr>
+      <w:r>
+        <w:t xml:space="preserve">Meldung, wenn </w:t>
+      </w:r>
+      <w:proofErr w:type="spellStart"/>
+      <w:r>
+        <w:t>Katether</w:t>
+      </w:r>
+      <w:proofErr w:type="spellEnd"/>
+      <w:r>
+        <w:t xml:space="preserve"> gewechselt werden muss</w:t>
+      </w:r>
+    </w:p>
+    <w:p>
+      <w:pPr>
+        <w:pStyle w:val="Listenabsatz"/>
+        <w:numPr>
+          <w:ilvl w:val="0"/>
+          <w:numId w:val="4"/>
+        </w:numPr>
+      </w:pPr>
+      <w:r>
+        <w:t>Sperrtaste, damit keine unbeabsichtigten Aktionen gestartet werden</w:t>
+      </w:r>
+    </w:p>
+    <w:p>
+      <w:pPr>
+        <w:pStyle w:val="Listenabsatz"/>
+        <w:numPr>
+          <w:ilvl w:val="0"/>
+          <w:numId w:val="4"/>
+        </w:numPr>
+      </w:pPr>
+      <w:r>
+        <w:t>Zugriff vom behandelnden Arzt auf die Resultate</w:t>
+      </w:r>
+    </w:p>
+    <w:p>
+      <w:pPr>
+        <w:spacing w:after="0"/>
+        <w:rPr>
+          <w:rFonts w:asciiTheme="majorHAnsi" w:hAnsiTheme="majorHAnsi"/>
+          <w:b/>
+          <w:color w:val="000000"/>
+          <w:sz w:val="36"/>
+          <w:szCs w:val="36"/>
+          <w:lang w:val="en-US"/>
+        </w:rPr>
+      </w:pPr>
+      <w:r>
+        <w:rPr>
+          <w:rFonts w:asciiTheme="majorHAnsi" w:hAnsiTheme="majorHAnsi"/>
+          <w:b/>
+          <w:color w:val="000000"/>
+          <w:sz w:val="36"/>
+          <w:szCs w:val="36"/>
+          <w:lang w:val="en-US"/>
+        </w:rPr>
+        <w:t>Non-</w:t>
+      </w:r>
+      <w:proofErr w:type="spellStart"/>
+      <w:r>
+        <w:rPr>
+          <w:rFonts w:asciiTheme="majorHAnsi" w:hAnsiTheme="majorHAnsi"/>
+          <w:b/>
+          <w:color w:val="000000"/>
+          <w:sz w:val="36"/>
+          <w:szCs w:val="36"/>
+          <w:lang w:val="en-US"/>
+        </w:rPr>
+        <w:t>functional</w:t>
+      </w:r>
+      <w:proofErr w:type="spellEnd"/>
+      <w:r>
+        <w:rPr>
+          <w:rFonts w:asciiTheme="majorHAnsi" w:hAnsiTheme="majorHAnsi"/>
+          <w:b/>
+          <w:color w:val="000000"/>
+          <w:sz w:val="36"/>
+          <w:szCs w:val="36"/>
+          <w:lang w:val="en-US"/>
+        </w:rPr>
         <w:t xml:space="preserve"> </w:t>
       </w:r>
       <w:proofErr w:type="spellStart"/>
       <w:r>
+        <w:rPr>
+          <w:rFonts w:asciiTheme="majorHAnsi" w:hAnsiTheme="majorHAnsi"/>
+          <w:b/>
+          <w:color w:val="000000"/>
+          <w:sz w:val="36"/>
+          <w:szCs w:val="36"/>
+          <w:lang w:val="en-US"/>
+        </w:rPr>
         <w:t>requirements</w:t>
       </w:r>
       <w:proofErr w:type="spellEnd"/>
@@ -259,353 +692,106 @@
         <w:pStyle w:val="Listenabsatz"/>
         <w:numPr>
           <w:ilvl w:val="0"/>
-          <w:numId w:val="7"/>
-        </w:numPr>
-      </w:pPr>
-      <w:r>
-        <w:t>Insulinabgabe, wenn Blutzucker in einem bestimmten Bereich liegt</w:t>
-      </w:r>
-    </w:p>
-    <w:p>
-      <w:pPr>
-        <w:pStyle w:val="Listenabsatz"/>
-        <w:numPr>
-          <w:ilvl w:val="0"/>
-          <w:numId w:val="7"/>
-        </w:numPr>
-      </w:pPr>
-      <w:r>
-        <w:t>Messung des Blutzuckers</w:t>
-      </w:r>
-    </w:p>
-    <w:p>
-      <w:pPr>
-        <w:pStyle w:val="Listenabsatz"/>
-        <w:numPr>
-          <w:ilvl w:val="0"/>
-          <w:numId w:val="7"/>
-        </w:numPr>
-      </w:pPr>
-      <w:r>
-        <w:t>Benachrichtigungen</w:t>
-      </w:r>
-    </w:p>
-    <w:p>
-      <w:pPr>
-        <w:pStyle w:val="Listenabsatz"/>
-        <w:numPr>
-          <w:ilvl w:val="0"/>
-          <w:numId w:val="7"/>
-        </w:numPr>
-      </w:pPr>
-      <w:r>
-        <w:t xml:space="preserve">Zuverlässigkeit </w:t>
-      </w:r>
-    </w:p>
-    <w:p>
-      <w:pPr>
-        <w:pStyle w:val="berschrift1"/>
-      </w:pPr>
-      <w:r>
-        <w:t xml:space="preserve">System </w:t>
+          <w:numId w:val="5"/>
+        </w:numPr>
+      </w:pPr>
+      <w:r>
+        <w:t>Intuitive Benutzeroberfläche</w:t>
+      </w:r>
+    </w:p>
+    <w:p>
+      <w:pPr>
+        <w:pStyle w:val="Listenabsatz"/>
+        <w:numPr>
+          <w:ilvl w:val="0"/>
+          <w:numId w:val="5"/>
+        </w:numPr>
+      </w:pPr>
+      <w:r>
+        <w:t>Robustheit</w:t>
+      </w:r>
+    </w:p>
+    <w:p>
+      <w:pPr>
+        <w:pStyle w:val="Listenabsatz"/>
+        <w:numPr>
+          <w:ilvl w:val="0"/>
+          <w:numId w:val="5"/>
+        </w:numPr>
+      </w:pPr>
+      <w:r>
+        <w:t>Kompaktheit (nicht all zu gross)</w:t>
+      </w:r>
+    </w:p>
+    <w:p>
+      <w:pPr>
+        <w:pStyle w:val="Listenabsatz"/>
+        <w:numPr>
+          <w:ilvl w:val="0"/>
+          <w:numId w:val="5"/>
+        </w:numPr>
+      </w:pPr>
+      <w:r>
+        <w:t>Datenschutz</w:t>
+      </w:r>
+    </w:p>
+    <w:p>
+      <w:pPr>
+        <w:pStyle w:val="Listenabsatz"/>
+        <w:numPr>
+          <w:ilvl w:val="0"/>
+          <w:numId w:val="5"/>
+        </w:numPr>
+      </w:pPr>
+      <w:r>
+        <w:t>Ansprechendes Design</w:t>
+      </w:r>
+    </w:p>
+    <w:p>
+      <w:pPr>
+        <w:pStyle w:val="Listenabsatz"/>
+        <w:numPr>
+          <w:ilvl w:val="0"/>
+          <w:numId w:val="5"/>
+        </w:numPr>
+      </w:pPr>
+      <w:r>
+        <w:t>Wasserdicht (beim Sport)</w:t>
+      </w:r>
+    </w:p>
+    <w:p>
+      <w:pPr>
+        <w:spacing w:after="0"/>
+        <w:rPr>
+          <w:rFonts w:asciiTheme="majorHAnsi" w:hAnsiTheme="majorHAnsi"/>
+          <w:b/>
+          <w:color w:val="000000"/>
+          <w:sz w:val="36"/>
+          <w:szCs w:val="36"/>
+          <w:lang w:val="en-US"/>
+        </w:rPr>
+      </w:pPr>
+      <w:r>
+        <w:rPr>
+          <w:rFonts w:asciiTheme="majorHAnsi" w:hAnsiTheme="majorHAnsi"/>
+          <w:b/>
+          <w:color w:val="000000"/>
+          <w:sz w:val="36"/>
+          <w:szCs w:val="36"/>
+          <w:lang w:val="en-US"/>
+        </w:rPr>
+        <w:t xml:space="preserve">Domain </w:t>
       </w:r>
       <w:proofErr w:type="spellStart"/>
       <w:r>
-        <w:t>requirements</w:t>
-      </w:r>
-      <w:proofErr w:type="spellEnd"/>
-    </w:p>
-    <w:p>
-      <w:pPr>
-        <w:pStyle w:val="berschrift2"/>
-      </w:pPr>
-      <w:proofErr w:type="spellStart"/>
-      <w:r>
-        <w:t>Functional</w:t>
-      </w:r>
-      <w:proofErr w:type="spellEnd"/>
-      <w:r>
-        <w:t xml:space="preserve"> </w:t>
-      </w:r>
-      <w:proofErr w:type="spellStart"/>
-      <w:r>
-        <w:t>requirements</w:t>
-      </w:r>
-      <w:proofErr w:type="spellEnd"/>
-    </w:p>
-    <w:p>
-      <w:pPr>
-        <w:pStyle w:val="Listenabsatz"/>
-        <w:numPr>
-          <w:ilvl w:val="0"/>
-          <w:numId w:val="4"/>
-        </w:numPr>
-      </w:pPr>
-      <w:r>
-        <w:t>Batterieanzeige</w:t>
-      </w:r>
-    </w:p>
-    <w:p>
-      <w:pPr>
-        <w:pStyle w:val="Listenabsatz"/>
-        <w:numPr>
-          <w:ilvl w:val="0"/>
-          <w:numId w:val="4"/>
-        </w:numPr>
-      </w:pPr>
-      <w:r>
-        <w:t>Insulinanzeige</w:t>
-      </w:r>
-    </w:p>
-    <w:p>
-      <w:pPr>
-        <w:pStyle w:val="Listenabsatz"/>
-        <w:numPr>
-          <w:ilvl w:val="0"/>
-          <w:numId w:val="4"/>
-        </w:numPr>
-      </w:pPr>
-      <w:r>
-        <w:t>Warnung, wenn Insulin langsam leer ist</w:t>
-      </w:r>
-    </w:p>
-    <w:p>
-      <w:pPr>
-        <w:pStyle w:val="Listenabsatz"/>
-        <w:numPr>
-          <w:ilvl w:val="0"/>
-          <w:numId w:val="4"/>
-        </w:numPr>
-      </w:pPr>
-      <w:r>
-        <w:t>Blutzuckeranzeige</w:t>
-      </w:r>
-    </w:p>
-    <w:p>
-      <w:pPr>
-        <w:pStyle w:val="Listenabsatz"/>
-        <w:numPr>
-          <w:ilvl w:val="0"/>
-          <w:numId w:val="4"/>
-        </w:numPr>
-      </w:pPr>
-      <w:r>
-        <w:t>Dosierung</w:t>
-      </w:r>
-    </w:p>
-    <w:p>
-      <w:pPr>
-        <w:pStyle w:val="Listenabsatz"/>
-        <w:numPr>
-          <w:ilvl w:val="0"/>
-          <w:numId w:val="4"/>
-        </w:numPr>
-      </w:pPr>
-      <w:r>
-        <w:t>Warnung, wenn Batterie langsam leer ist</w:t>
-      </w:r>
-    </w:p>
-    <w:p>
-      <w:pPr>
-        <w:pStyle w:val="Listenabsatz"/>
-        <w:numPr>
-          <w:ilvl w:val="0"/>
-          <w:numId w:val="4"/>
-        </w:numPr>
-      </w:pPr>
-      <w:r>
-        <w:t>Displayhelligkeit</w:t>
-      </w:r>
-    </w:p>
-    <w:p>
-      <w:pPr>
-        <w:pStyle w:val="Listenabsatz"/>
-        <w:numPr>
-          <w:ilvl w:val="0"/>
-          <w:numId w:val="4"/>
-        </w:numPr>
-      </w:pPr>
-      <w:r>
-        <w:t>Lautstärke (Benutzerbenachrichtigung mittels Pips-Ton)</w:t>
-      </w:r>
-    </w:p>
-    <w:p>
-      <w:pPr>
-        <w:pStyle w:val="Listenabsatz"/>
-        <w:numPr>
-          <w:ilvl w:val="0"/>
-          <w:numId w:val="4"/>
-        </w:numPr>
-      </w:pPr>
-      <w:r>
-        <w:t>Speicherung der Resultate</w:t>
-      </w:r>
-    </w:p>
-    <w:p>
-      <w:pPr>
-        <w:pStyle w:val="Listenabsatz"/>
-        <w:numPr>
-          <w:ilvl w:val="0"/>
-          <w:numId w:val="4"/>
-        </w:numPr>
-      </w:pPr>
-      <w:proofErr w:type="spellStart"/>
-      <w:r>
-        <w:t>Bloototh</w:t>
-      </w:r>
-      <w:proofErr w:type="spellEnd"/>
-      <w:r>
-        <w:t>-Verbindung mit einem Smartphone, damit der Arzt benachrichtigt wird</w:t>
-      </w:r>
-    </w:p>
-    <w:p>
-      <w:pPr>
-        <w:pStyle w:val="Listenabsatz"/>
-        <w:numPr>
-          <w:ilvl w:val="0"/>
-          <w:numId w:val="4"/>
-        </w:numPr>
-      </w:pPr>
-      <w:r>
-        <w:t xml:space="preserve">Meldung, wenn </w:t>
-      </w:r>
-      <w:proofErr w:type="spellStart"/>
-      <w:r>
-        <w:t>Katether</w:t>
-      </w:r>
-      <w:proofErr w:type="spellEnd"/>
-      <w:r>
-        <w:t xml:space="preserve"> gewechselt werden muss</w:t>
-      </w:r>
-    </w:p>
-    <w:p>
-      <w:pPr>
-        <w:pStyle w:val="Listenabsatz"/>
-        <w:numPr>
-          <w:ilvl w:val="0"/>
-          <w:numId w:val="4"/>
-        </w:numPr>
-      </w:pPr>
-      <w:r>
-        <w:t>Sperrtaste, damit keine unbeabsichtigten Aktionen gestartet werden</w:t>
-      </w:r>
-    </w:p>
-    <w:p>
-      <w:pPr>
-        <w:pStyle w:val="Listenabsatz"/>
-        <w:numPr>
-          <w:ilvl w:val="0"/>
-          <w:numId w:val="4"/>
-        </w:numPr>
-      </w:pPr>
-      <w:r>
-        <w:t>Zugriff vom behandelnden Arzt auf die Resultate</w:t>
-      </w:r>
-    </w:p>
-    <w:p>
-      <w:pPr>
-        <w:pStyle w:val="berschrift2"/>
-      </w:pPr>
-      <w:r>
-        <w:lastRenderedPageBreak/>
-        <w:t>Non-</w:t>
-      </w:r>
-      <w:proofErr w:type="spellStart"/>
-      <w:r>
-        <w:t>functional</w:t>
-      </w:r>
-      <w:proofErr w:type="spellEnd"/>
-      <w:r>
-        <w:t xml:space="preserve"> </w:t>
-      </w:r>
-      <w:proofErr w:type="spellStart"/>
-      <w:r>
-        <w:t>requirements</w:t>
-      </w:r>
-      <w:proofErr w:type="spellEnd"/>
-    </w:p>
-    <w:p>
-      <w:pPr>
-        <w:pStyle w:val="Listenabsatz"/>
-        <w:numPr>
-          <w:ilvl w:val="0"/>
-          <w:numId w:val="5"/>
-        </w:numPr>
-      </w:pPr>
-      <w:r>
-        <w:t>Intuitive Benutzeroberfläche</w:t>
-      </w:r>
-    </w:p>
-    <w:p>
-      <w:pPr>
-        <w:pStyle w:val="Listenabsatz"/>
-        <w:numPr>
-          <w:ilvl w:val="0"/>
-          <w:numId w:val="5"/>
-        </w:numPr>
-      </w:pPr>
-      <w:r>
-        <w:t>Robustheit</w:t>
-      </w:r>
-    </w:p>
-    <w:p>
-      <w:pPr>
-        <w:pStyle w:val="Listenabsatz"/>
-        <w:numPr>
-          <w:ilvl w:val="0"/>
-          <w:numId w:val="5"/>
-        </w:numPr>
-      </w:pPr>
-      <w:r>
-        <w:t>Kompaktheit (nicht all zu gross)</w:t>
-      </w:r>
-    </w:p>
-    <w:p>
-      <w:pPr>
-        <w:pStyle w:val="Listenabsatz"/>
-        <w:numPr>
-          <w:ilvl w:val="0"/>
-          <w:numId w:val="5"/>
-        </w:numPr>
-      </w:pPr>
-      <w:r>
-        <w:t>Datenschutz</w:t>
-      </w:r>
-    </w:p>
-    <w:p>
-      <w:pPr>
-        <w:pStyle w:val="Listenabsatz"/>
-        <w:numPr>
-          <w:ilvl w:val="0"/>
-          <w:numId w:val="5"/>
-        </w:numPr>
-      </w:pPr>
-      <w:r>
-        <w:t>Ansprechendes Design</w:t>
-      </w:r>
-    </w:p>
-    <w:p>
-      <w:pPr>
-        <w:pStyle w:val="Listenabsatz"/>
-        <w:numPr>
-          <w:ilvl w:val="0"/>
-          <w:numId w:val="5"/>
-        </w:numPr>
-      </w:pPr>
-      <w:r>
-        <w:t>Wasserdicht (beim Sport)</w:t>
-      </w:r>
-    </w:p>
-    <w:p/>
-    <w:p>
-      <w:pPr>
-        <w:pStyle w:val="berschrift2"/>
-      </w:pPr>
-      <w:r>
-        <w:t xml:space="preserve">Domain </w:t>
-      </w:r>
-      <w:proofErr w:type="spellStart"/>
-      <w:r>
+        <w:rPr>
+          <w:rFonts w:asciiTheme="majorHAnsi" w:hAnsiTheme="majorHAnsi"/>
+          <w:b/>
+          <w:color w:val="000000"/>
+          <w:sz w:val="36"/>
+          <w:szCs w:val="36"/>
+          <w:lang w:val="en-US"/>
+        </w:rPr>
         <w:t>requirements</w:t>
       </w:r>
       <w:proofErr w:type="spellEnd"/>
@@ -683,7 +869,7 @@
 </file>
 
 <file path=word/endnotes.xml><?xml version="1.0" encoding="utf-8"?>
-<w:endnotes xmlns:wpc="http://schemas.microsoft.com/office/word/2010/wordprocessingCanvas" xmlns:cx="http://schemas.microsoft.com/office/drawing/2014/chartex" xmlns:mc="http://schemas.openxmlformats.org/markup-compatibility/2006" xmlns:o="urn:schemas-microsoft-com:office:office" xmlns:r="http://schemas.openxmlformats.org/officeDocument/2006/relationships" xmlns:m="http://schemas.openxmlformats.org/officeDocument/2006/math" xmlns:v="urn:schemas-microsoft-com:vml" xmlns:wp14="http://schemas.microsoft.com/office/word/2010/wordprocessingDrawing" xmlns:wp="http://schemas.openxmlformats.org/drawingml/2006/wordprocessingDrawing" xmlns:w10="urn:schemas-microsoft-com:office:word" xmlns:w="http://schemas.openxmlformats.org/wordprocessingml/2006/main" xmlns:w14="http://schemas.microsoft.com/office/word/2010/wordml" xmlns:w15="http://schemas.microsoft.com/office/word/2012/wordml" xmlns:w16se="http://schemas.microsoft.com/office/word/2015/wordml/symex" xmlns:wpg="http://schemas.microsoft.com/office/word/2010/wordprocessingGroup" xmlns:wpi="http://schemas.microsoft.com/office/word/2010/wordprocessingInk" xmlns:wne="http://schemas.microsoft.com/office/word/2006/wordml" xmlns:wps="http://schemas.microsoft.com/office/word/2010/wordprocessingShape" mc:Ignorable="w14 w15 w16se wp14">
+<w:endnotes xmlns:wpc="http://schemas.microsoft.com/office/word/2010/wordprocessingCanvas" xmlns:cx="http://schemas.microsoft.com/office/drawing/2014/chartex" xmlns:cx1="http://schemas.microsoft.com/office/drawing/2015/9/8/chartex" xmlns:cx2="http://schemas.microsoft.com/office/drawing/2015/10/21/chartex" xmlns:mc="http://schemas.openxmlformats.org/markup-compatibility/2006" xmlns:o="urn:schemas-microsoft-com:office:office" xmlns:r="http://schemas.openxmlformats.org/officeDocument/2006/relationships" xmlns:m="http://schemas.openxmlformats.org/officeDocument/2006/math" xmlns:v="urn:schemas-microsoft-com:vml" xmlns:wp14="http://schemas.microsoft.com/office/word/2010/wordprocessingDrawing" xmlns:wp="http://schemas.openxmlformats.org/drawingml/2006/wordprocessingDrawing" xmlns:w10="urn:schemas-microsoft-com:office:word" xmlns:w="http://schemas.openxmlformats.org/wordprocessingml/2006/main" xmlns:w14="http://schemas.microsoft.com/office/word/2010/wordml" xmlns:w15="http://schemas.microsoft.com/office/word/2012/wordml" xmlns:w16se="http://schemas.microsoft.com/office/word/2015/wordml/symex" xmlns:wpg="http://schemas.microsoft.com/office/word/2010/wordprocessingGroup" xmlns:wpi="http://schemas.microsoft.com/office/word/2010/wordprocessingInk" xmlns:wne="http://schemas.microsoft.com/office/word/2006/wordml" xmlns:wps="http://schemas.microsoft.com/office/word/2010/wordprocessingShape" mc:Ignorable="w14 w15 w16se wp14">
   <w:endnote w:type="separator" w:id="-1">
     <w:p>
       <w:pPr>
@@ -708,7 +894,7 @@
 </file>
 
 <file path=word/footer1.xml><?xml version="1.0" encoding="utf-8"?>
-<w:ftr xmlns:wpc="http://schemas.microsoft.com/office/word/2010/wordprocessingCanvas" xmlns:cx="http://schemas.microsoft.com/office/drawing/2014/chartex" xmlns:mc="http://schemas.openxmlformats.org/markup-compatibility/2006" xmlns:o="urn:schemas-microsoft-com:office:office" xmlns:r="http://schemas.openxmlformats.org/officeDocument/2006/relationships" xmlns:m="http://schemas.openxmlformats.org/officeDocument/2006/math" xmlns:v="urn:schemas-microsoft-com:vml" xmlns:wp14="http://schemas.microsoft.com/office/word/2010/wordprocessingDrawing" xmlns:wp="http://schemas.openxmlformats.org/drawingml/2006/wordprocessingDrawing" xmlns:w10="urn:schemas-microsoft-com:office:word" xmlns:w="http://schemas.openxmlformats.org/wordprocessingml/2006/main" xmlns:w14="http://schemas.microsoft.com/office/word/2010/wordml" xmlns:w15="http://schemas.microsoft.com/office/word/2012/wordml" xmlns:w16se="http://schemas.microsoft.com/office/word/2015/wordml/symex" xmlns:wpg="http://schemas.microsoft.com/office/word/2010/wordprocessingGroup" xmlns:wpi="http://schemas.microsoft.com/office/word/2010/wordprocessingInk" xmlns:wne="http://schemas.microsoft.com/office/word/2006/wordml" xmlns:wps="http://schemas.microsoft.com/office/word/2010/wordprocessingShape" mc:Ignorable="w14 w15 w16se wp14">
+<w:ftr xmlns:wpc="http://schemas.microsoft.com/office/word/2010/wordprocessingCanvas" xmlns:cx="http://schemas.microsoft.com/office/drawing/2014/chartex" xmlns:cx1="http://schemas.microsoft.com/office/drawing/2015/9/8/chartex" xmlns:cx2="http://schemas.microsoft.com/office/drawing/2015/10/21/chartex" xmlns:mc="http://schemas.openxmlformats.org/markup-compatibility/2006" xmlns:o="urn:schemas-microsoft-com:office:office" xmlns:r="http://schemas.openxmlformats.org/officeDocument/2006/relationships" xmlns:m="http://schemas.openxmlformats.org/officeDocument/2006/math" xmlns:v="urn:schemas-microsoft-com:vml" xmlns:wp14="http://schemas.microsoft.com/office/word/2010/wordprocessingDrawing" xmlns:wp="http://schemas.openxmlformats.org/drawingml/2006/wordprocessingDrawing" xmlns:w10="urn:schemas-microsoft-com:office:word" xmlns:w="http://schemas.openxmlformats.org/wordprocessingml/2006/main" xmlns:w14="http://schemas.microsoft.com/office/word/2010/wordml" xmlns:w15="http://schemas.microsoft.com/office/word/2012/wordml" xmlns:w16se="http://schemas.microsoft.com/office/word/2015/wordml/symex" xmlns:wpg="http://schemas.microsoft.com/office/word/2010/wordprocessingGroup" xmlns:wpi="http://schemas.microsoft.com/office/word/2010/wordprocessingInk" xmlns:wne="http://schemas.microsoft.com/office/word/2006/wordml" xmlns:wps="http://schemas.microsoft.com/office/word/2010/wordprocessingShape" mc:Ignorable="w14 w15 w16se wp14">
   <w:p>
     <w:pPr>
       <w:pStyle w:val="Fuzeile"/>
@@ -731,7 +917,7 @@
 </file>
 
 <file path=word/footnotes.xml><?xml version="1.0" encoding="utf-8"?>
-<w:footnotes xmlns:wpc="http://schemas.microsoft.com/office/word/2010/wordprocessingCanvas" xmlns:cx="http://schemas.microsoft.com/office/drawing/2014/chartex" xmlns:mc="http://schemas.openxmlformats.org/markup-compatibility/2006" xmlns:o="urn:schemas-microsoft-com:office:office" xmlns:r="http://schemas.openxmlformats.org/officeDocument/2006/relationships" xmlns:m="http://schemas.openxmlformats.org/officeDocument/2006/math" xmlns:v="urn:schemas-microsoft-com:vml" xmlns:wp14="http://schemas.microsoft.com/office/word/2010/wordprocessingDrawing" xmlns:wp="http://schemas.openxmlformats.org/drawingml/2006/wordprocessingDrawing" xmlns:w10="urn:schemas-microsoft-com:office:word" xmlns:w="http://schemas.openxmlformats.org/wordprocessingml/2006/main" xmlns:w14="http://schemas.microsoft.com/office/word/2010/wordml" xmlns:w15="http://schemas.microsoft.com/office/word/2012/wordml" xmlns:w16se="http://schemas.microsoft.com/office/word/2015/wordml/symex" xmlns:wpg="http://schemas.microsoft.com/office/word/2010/wordprocessingGroup" xmlns:wpi="http://schemas.microsoft.com/office/word/2010/wordprocessingInk" xmlns:wne="http://schemas.microsoft.com/office/word/2006/wordml" xmlns:wps="http://schemas.microsoft.com/office/word/2010/wordprocessingShape" mc:Ignorable="w14 w15 w16se wp14">
+<w:footnotes xmlns:wpc="http://schemas.microsoft.com/office/word/2010/wordprocessingCanvas" xmlns:cx="http://schemas.microsoft.com/office/drawing/2014/chartex" xmlns:cx1="http://schemas.microsoft.com/office/drawing/2015/9/8/chartex" xmlns:cx2="http://schemas.microsoft.com/office/drawing/2015/10/21/chartex" xmlns:mc="http://schemas.openxmlformats.org/markup-compatibility/2006" xmlns:o="urn:schemas-microsoft-com:office:office" xmlns:r="http://schemas.openxmlformats.org/officeDocument/2006/relationships" xmlns:m="http://schemas.openxmlformats.org/officeDocument/2006/math" xmlns:v="urn:schemas-microsoft-com:vml" xmlns:wp14="http://schemas.microsoft.com/office/word/2010/wordprocessingDrawing" xmlns:wp="http://schemas.openxmlformats.org/drawingml/2006/wordprocessingDrawing" xmlns:w10="urn:schemas-microsoft-com:office:word" xmlns:w="http://schemas.openxmlformats.org/wordprocessingml/2006/main" xmlns:w14="http://schemas.microsoft.com/office/word/2010/wordml" xmlns:w15="http://schemas.microsoft.com/office/word/2012/wordml" xmlns:w16se="http://schemas.microsoft.com/office/word/2015/wordml/symex" xmlns:wpg="http://schemas.microsoft.com/office/word/2010/wordprocessingGroup" xmlns:wpi="http://schemas.microsoft.com/office/word/2010/wordprocessingInk" xmlns:wne="http://schemas.microsoft.com/office/word/2006/wordml" xmlns:wps="http://schemas.microsoft.com/office/word/2010/wordprocessingShape" mc:Ignorable="w14 w15 w16se wp14">
   <w:footnote w:type="separator" w:id="-1">
     <w:p>
       <w:pPr>
@@ -756,7 +942,7 @@
 </file>
 
 <file path=word/header1.xml><?xml version="1.0" encoding="utf-8"?>
-<w:hdr xmlns:wpc="http://schemas.microsoft.com/office/word/2010/wordprocessingCanvas" xmlns:cx="http://schemas.microsoft.com/office/drawing/2014/chartex" xmlns:mc="http://schemas.openxmlformats.org/markup-compatibility/2006" xmlns:o="urn:schemas-microsoft-com:office:office" xmlns:r="http://schemas.openxmlformats.org/officeDocument/2006/relationships" xmlns:m="http://schemas.openxmlformats.org/officeDocument/2006/math" xmlns:v="urn:schemas-microsoft-com:vml" xmlns:wp14="http://schemas.microsoft.com/office/word/2010/wordprocessingDrawing" xmlns:wp="http://schemas.openxmlformats.org/drawingml/2006/wordprocessingDrawing" xmlns:w10="urn:schemas-microsoft-com:office:word" xmlns:w="http://schemas.openxmlformats.org/wordprocessingml/2006/main" xmlns:w14="http://schemas.microsoft.com/office/word/2010/wordml" xmlns:w15="http://schemas.microsoft.com/office/word/2012/wordml" xmlns:w16se="http://schemas.microsoft.com/office/word/2015/wordml/symex" xmlns:wpg="http://schemas.microsoft.com/office/word/2010/wordprocessingGroup" xmlns:wpi="http://schemas.microsoft.com/office/word/2010/wordprocessingInk" xmlns:wne="http://schemas.microsoft.com/office/word/2006/wordml" xmlns:wps="http://schemas.microsoft.com/office/word/2010/wordprocessingShape" mc:Ignorable="w14 w15 w16se wp14">
+<w:hdr xmlns:wpc="http://schemas.microsoft.com/office/word/2010/wordprocessingCanvas" xmlns:cx="http://schemas.microsoft.com/office/drawing/2014/chartex" xmlns:cx1="http://schemas.microsoft.com/office/drawing/2015/9/8/chartex" xmlns:cx2="http://schemas.microsoft.com/office/drawing/2015/10/21/chartex" xmlns:mc="http://schemas.openxmlformats.org/markup-compatibility/2006" xmlns:o="urn:schemas-microsoft-com:office:office" xmlns:r="http://schemas.openxmlformats.org/officeDocument/2006/relationships" xmlns:m="http://schemas.openxmlformats.org/officeDocument/2006/math" xmlns:v="urn:schemas-microsoft-com:vml" xmlns:wp14="http://schemas.microsoft.com/office/word/2010/wordprocessingDrawing" xmlns:wp="http://schemas.openxmlformats.org/drawingml/2006/wordprocessingDrawing" xmlns:w10="urn:schemas-microsoft-com:office:word" xmlns:w="http://schemas.openxmlformats.org/wordprocessingml/2006/main" xmlns:w14="http://schemas.microsoft.com/office/word/2010/wordml" xmlns:w15="http://schemas.microsoft.com/office/word/2012/wordml" xmlns:w16se="http://schemas.microsoft.com/office/word/2015/wordml/symex" xmlns:wpg="http://schemas.microsoft.com/office/word/2010/wordprocessingGroup" xmlns:wpi="http://schemas.microsoft.com/office/word/2010/wordprocessingInk" xmlns:wne="http://schemas.microsoft.com/office/word/2006/wordml" xmlns:wps="http://schemas.microsoft.com/office/word/2010/wordprocessingShape" mc:Ignorable="w14 w15 w16se wp14">
   <w:p>
     <w:pPr>
       <w:pStyle w:val="Kopfzeile"/>
@@ -798,7 +984,7 @@
 </file>
 
 <file path=word/numbering.xml><?xml version="1.0" encoding="utf-8"?>
-<w:numbering xmlns:wpc="http://schemas.microsoft.com/office/word/2010/wordprocessingCanvas" xmlns:cx="http://schemas.microsoft.com/office/drawing/2014/chartex" xmlns:mc="http://schemas.openxmlformats.org/markup-compatibility/2006" xmlns:o="urn:schemas-microsoft-com:office:office" xmlns:r="http://schemas.openxmlformats.org/officeDocument/2006/relationships" xmlns:m="http://schemas.openxmlformats.org/officeDocument/2006/math" xmlns:v="urn:schemas-microsoft-com:vml" xmlns:wp14="http://schemas.microsoft.com/office/word/2010/wordprocessingDrawing" xmlns:wp="http://schemas.openxmlformats.org/drawingml/2006/wordprocessingDrawing" xmlns:w10="urn:schemas-microsoft-com:office:word" xmlns:w="http://schemas.openxmlformats.org/wordprocessingml/2006/main" xmlns:w14="http://schemas.microsoft.com/office/word/2010/wordml" xmlns:w15="http://schemas.microsoft.com/office/word/2012/wordml" xmlns:w16se="http://schemas.microsoft.com/office/word/2015/wordml/symex" xmlns:wpg="http://schemas.microsoft.com/office/word/2010/wordprocessingGroup" xmlns:wpi="http://schemas.microsoft.com/office/word/2010/wordprocessingInk" xmlns:wne="http://schemas.microsoft.com/office/word/2006/wordml" xmlns:wps="http://schemas.microsoft.com/office/word/2010/wordprocessingShape" mc:Ignorable="w14 w15 w16se wp14">
+<w:numbering xmlns:wpc="http://schemas.microsoft.com/office/word/2010/wordprocessingCanvas" xmlns:cx="http://schemas.microsoft.com/office/drawing/2014/chartex" xmlns:cx1="http://schemas.microsoft.com/office/drawing/2015/9/8/chartex" xmlns:cx2="http://schemas.microsoft.com/office/drawing/2015/10/21/chartex" xmlns:mc="http://schemas.openxmlformats.org/markup-compatibility/2006" xmlns:o="urn:schemas-microsoft-com:office:office" xmlns:r="http://schemas.openxmlformats.org/officeDocument/2006/relationships" xmlns:m="http://schemas.openxmlformats.org/officeDocument/2006/math" xmlns:v="urn:schemas-microsoft-com:vml" xmlns:wp14="http://schemas.microsoft.com/office/word/2010/wordprocessingDrawing" xmlns:wp="http://schemas.openxmlformats.org/drawingml/2006/wordprocessingDrawing" xmlns:w10="urn:schemas-microsoft-com:office:word" xmlns:w="http://schemas.openxmlformats.org/wordprocessingml/2006/main" xmlns:w14="http://schemas.microsoft.com/office/word/2010/wordml" xmlns:w15="http://schemas.microsoft.com/office/word/2012/wordml" xmlns:w16se="http://schemas.microsoft.com/office/word/2015/wordml/symex" xmlns:wpg="http://schemas.microsoft.com/office/word/2010/wordprocessingGroup" xmlns:wpi="http://schemas.microsoft.com/office/word/2010/wordprocessingInk" xmlns:wne="http://schemas.microsoft.com/office/word/2006/wordml" xmlns:wps="http://schemas.microsoft.com/office/word/2010/wordprocessingShape" mc:Ignorable="w14 w15 w16se wp14">
   <w:abstractNum w:abstractNumId="0" w15:restartNumberingAfterBreak="0">
     <w:nsid w:val="04210485"/>
     <w:multiLevelType w:val="hybridMultilevel"/>
@@ -1631,7 +1817,7 @@
       </w:pPr>
     </w:pPrDefault>
   </w:docDefaults>
-  <w:latentStyles w:defLockedState="0" w:defUIPriority="99" w:defSemiHidden="0" w:defUnhideWhenUsed="0" w:defQFormat="0" w:count="371">
+  <w:latentStyles w:defLockedState="0" w:defUIPriority="99" w:defSemiHidden="0" w:defUnhideWhenUsed="0" w:defQFormat="0" w:count="373">
     <w:lsdException w:name="Normal" w:uiPriority="0" w:qFormat="1"/>
     <w:lsdException w:name="heading 1" w:uiPriority="9" w:qFormat="1"/>
     <w:lsdException w:name="heading 2" w:semiHidden="1" w:uiPriority="9" w:unhideWhenUsed="1" w:qFormat="1"/>
@@ -1737,7 +1923,6 @@
     <w:lsdException w:name="HTML Sample" w:semiHidden="1" w:unhideWhenUsed="1"/>
     <w:lsdException w:name="HTML Typewriter" w:semiHidden="1" w:unhideWhenUsed="1"/>
     <w:lsdException w:name="HTML Variable" w:semiHidden="1" w:unhideWhenUsed="1"/>
-    <w:lsdException w:name="Normal Table" w:semiHidden="1" w:unhideWhenUsed="1"/>
     <w:lsdException w:name="annotation subject" w:semiHidden="1" w:unhideWhenUsed="1"/>
     <w:lsdException w:name="No List" w:semiHidden="1" w:unhideWhenUsed="1"/>
     <w:lsdException w:name="Outline List 1" w:semiHidden="1" w:unhideWhenUsed="1"/>
@@ -1783,11 +1968,9 @@
     <w:lsdException w:name="Table Subtle 1" w:semiHidden="1" w:unhideWhenUsed="1"/>
     <w:lsdException w:name="Table Subtle 2" w:semiHidden="1" w:unhideWhenUsed="1"/>
     <w:lsdException w:name="Table Web 1" w:semiHidden="1" w:unhideWhenUsed="1"/>
-    <w:lsdException w:name="Table Web 2" w:semiHidden="1" w:unhideWhenUsed="1"/>
     <w:lsdException w:name="Table Web 3" w:semiHidden="1" w:unhideWhenUsed="1"/>
     <w:lsdException w:name="Balloon Text" w:semiHidden="1" w:unhideWhenUsed="1"/>
     <w:lsdException w:name="Table Grid" w:uiPriority="39"/>
-    <w:lsdException w:name="Table Theme" w:semiHidden="1" w:unhideWhenUsed="1"/>
     <w:lsdException w:name="Placeholder Text" w:semiHidden="1"/>
     <w:lsdException w:name="No Spacing" w:uiPriority="1" w:qFormat="1"/>
     <w:lsdException w:name="Light Shading" w:uiPriority="60"/>
@@ -2003,6 +2186,8 @@
     <w:lsdException w:name="List Table 5 Dark Accent 6" w:uiPriority="50"/>
     <w:lsdException w:name="List Table 6 Colorful Accent 6" w:uiPriority="51"/>
     <w:lsdException w:name="List Table 7 Colorful Accent 6" w:uiPriority="52"/>
+    <w:lsdException w:name="Mention" w:semiHidden="1" w:unhideWhenUsed="1"/>
+    <w:lsdException w:name="Smart Hyperlink" w:semiHidden="1" w:unhideWhenUsed="1"/>
   </w:latentStyles>
   <w:style w:type="paragraph" w:default="1" w:styleId="Standard">
     <w:name w:val="Normal"/>
@@ -2462,7 +2647,7 @@
 </file>
 
 <file path=customXml/itemProps1.xml><?xml version="1.0" encoding="utf-8"?>
-<ds:datastoreItem xmlns:ds="http://schemas.openxmlformats.org/officeDocument/2006/customXml" ds:itemID="{2B9E7FA9-E4B2-4D49-A7F1-56ED3FBE2343}">
+<ds:datastoreItem xmlns:ds="http://schemas.openxmlformats.org/officeDocument/2006/customXml" ds:itemID="{0D619A00-A8C7-4F88-9CDF-930285723FE5}">
   <ds:schemaRefs>
     <ds:schemaRef ds:uri="http://schemas.openxmlformats.org/officeDocument/2006/bibliography"/>
   </ds:schemaRefs>

</xml_diff>